<commit_message>
Modifications to report to include dockerfile config
</commit_message>
<xml_diff>
--- a/341 Assignment 4.docx
+++ b/341 Assignment 4.docx
@@ -2478,9 +2478,15 @@
         <w:rPr>
           <w:lang w:val="en-US"/>
         </w:rPr>
-        <w:t>Initial Docker Compose File Config</w:t>
+        <w:t xml:space="preserve">Initial Docker </w:t>
       </w:r>
       <w:bookmarkEnd w:id="5"/>
+      <w:r>
+        <w:rPr>
+          <w:lang w:val="en-US"/>
+        </w:rPr>
+        <w:t>Config</w:t>
+      </w:r>
     </w:p>
     <w:p>
       <w:pPr>
@@ -2547,11 +2553,91 @@
     <w:p>
       <w:pPr>
         <w:rPr>
+          <w:i/>
           <w:lang w:val="en-US"/>
         </w:rPr>
       </w:pPr>
       <w:r>
         <w:rPr>
+          <w:noProof/>
+        </w:rPr>
+        <w:lastRenderedPageBreak/>
+        <w:drawing>
+          <wp:inline distT="0" distB="0" distL="0" distR="0" wp14:anchorId="6EDA75AA" wp14:editId="07180CA4">
+            <wp:extent cx="3790950" cy="1647825"/>
+            <wp:effectExtent l="0" t="0" r="0" b="9525"/>
+            <wp:docPr id="21" name="Picture 21"/>
+            <wp:cNvGraphicFramePr>
+              <a:graphicFrameLocks xmlns:a="http://schemas.openxmlformats.org/drawingml/2006/main" noChangeAspect="1"/>
+            </wp:cNvGraphicFramePr>
+            <a:graphic xmlns:a="http://schemas.openxmlformats.org/drawingml/2006/main">
+              <a:graphicData uri="http://schemas.openxmlformats.org/drawingml/2006/picture">
+                <pic:pic xmlns:pic="http://schemas.openxmlformats.org/drawingml/2006/picture">
+                  <pic:nvPicPr>
+                    <pic:cNvPr id="1" name=""/>
+                    <pic:cNvPicPr/>
+                  </pic:nvPicPr>
+                  <pic:blipFill>
+                    <a:blip r:embed="rId9"/>
+                    <a:stretch>
+                      <a:fillRect/>
+                    </a:stretch>
+                  </pic:blipFill>
+                  <pic:spPr>
+                    <a:xfrm>
+                      <a:off x="0" y="0"/>
+                      <a:ext cx="3790950" cy="1647825"/>
+                    </a:xfrm>
+                    <a:prstGeom prst="rect">
+                      <a:avLst/>
+                    </a:prstGeom>
+                  </pic:spPr>
+                </pic:pic>
+              </a:graphicData>
+            </a:graphic>
+          </wp:inline>
+        </w:drawing>
+      </w:r>
+    </w:p>
+    <w:p>
+      <w:pPr>
+        <w:rPr>
+          <w:i/>
+          <w:lang w:val="en-US"/>
+        </w:rPr>
+      </w:pPr>
+      <w:r>
+        <w:rPr>
+          <w:i/>
+          <w:lang w:val="en-US"/>
+        </w:rPr>
+        <w:t xml:space="preserve">Figure 2: </w:t>
+      </w:r>
+      <w:proofErr w:type="spellStart"/>
+      <w:r>
+        <w:rPr>
+          <w:i/>
+          <w:lang w:val="en-US"/>
+        </w:rPr>
+        <w:t>Dockerfile</w:t>
+      </w:r>
+      <w:proofErr w:type="spellEnd"/>
+      <w:r>
+        <w:rPr>
+          <w:i/>
+          <w:lang w:val="en-US"/>
+        </w:rPr>
+        <w:t xml:space="preserve"> for web container</w:t>
+      </w:r>
+    </w:p>
+    <w:p>
+      <w:pPr>
+        <w:rPr>
+          <w:lang w:val="en-US"/>
+        </w:rPr>
+      </w:pPr>
+      <w:r>
+        <w:rPr>
           <w:lang w:val="en-US"/>
         </w:rPr>
         <w:t xml:space="preserve">The code in </w:t>
@@ -2562,13 +2648,49 @@
         </w:rPr>
         <w:t>F</w:t>
       </w:r>
-      <w:bookmarkStart w:id="6" w:name="_GoBack"/>
-      <w:bookmarkEnd w:id="6"/>
-      <w:r>
-        <w:rPr>
-          <w:lang w:val="en-US"/>
-        </w:rPr>
-        <w:t>igure 1 is the exact docker compose specification used by this application.</w:t>
+      <w:r>
+        <w:rPr>
+          <w:lang w:val="en-US"/>
+        </w:rPr>
+        <w:t>igure 1 is the exact docker compose specification used by this application</w:t>
+      </w:r>
+      <w:r>
+        <w:rPr>
+          <w:lang w:val="en-US"/>
+        </w:rPr>
+        <w:t xml:space="preserve">, and </w:t>
+      </w:r>
+      <w:r>
+        <w:rPr>
+          <w:lang w:val="en-US"/>
+        </w:rPr>
+        <w:t>F</w:t>
+      </w:r>
+      <w:r>
+        <w:rPr>
+          <w:lang w:val="en-US"/>
+        </w:rPr>
+        <w:t xml:space="preserve">igure 2 being the </w:t>
+      </w:r>
+      <w:proofErr w:type="spellStart"/>
+      <w:r>
+        <w:rPr>
+          <w:lang w:val="en-US"/>
+        </w:rPr>
+        <w:t>D</w:t>
+      </w:r>
+      <w:r>
+        <w:rPr>
+          <w:lang w:val="en-US"/>
+        </w:rPr>
+        <w:t>ockerfile</w:t>
+      </w:r>
+      <w:proofErr w:type="spellEnd"/>
+      <w:r>
+        <w:rPr>
+          <w:lang w:val="en-US"/>
+        </w:rPr>
+        <w:t xml:space="preserve"> configuration for the web container.</w:t>
       </w:r>
     </w:p>
     <w:p>
@@ -2611,7 +2733,7 @@
           <w:lang w:val="en-US"/>
         </w:rPr>
       </w:pPr>
-      <w:bookmarkStart w:id="7" w:name="_Toc10809412"/>
+      <w:bookmarkStart w:id="6" w:name="_Toc10809412"/>
       <w:r>
         <w:rPr>
           <w:lang w:val="en-US"/>
@@ -2624,7 +2746,7 @@
         </w:rPr>
         <w:t xml:space="preserve"> Run</w:t>
       </w:r>
-      <w:bookmarkEnd w:id="7"/>
+      <w:bookmarkEnd w:id="6"/>
     </w:p>
     <w:p>
       <w:pPr>
@@ -2633,14 +2755,14 @@
           <w:lang w:val="en-US"/>
         </w:rPr>
       </w:pPr>
-      <w:bookmarkStart w:id="8" w:name="_Toc10809413"/>
+      <w:bookmarkStart w:id="7" w:name="_Toc10809413"/>
       <w:r>
         <w:rPr>
           <w:lang w:val="en-US"/>
         </w:rPr>
         <w:t>Scenario Specifications</w:t>
       </w:r>
-      <w:bookmarkEnd w:id="8"/>
+      <w:bookmarkEnd w:id="7"/>
     </w:p>
     <w:tbl>
       <w:tblPr>
@@ -2707,7 +2829,6 @@
               <w:rPr>
                 <w:lang w:val="en-US"/>
               </w:rPr>
-              <w:lastRenderedPageBreak/>
               <w:t>1</w:t>
             </w:r>
           </w:p>
@@ -2898,14 +3019,14 @@
           <w:lang w:val="en-US"/>
         </w:rPr>
       </w:pPr>
-      <w:bookmarkStart w:id="9" w:name="_Toc10809414"/>
+      <w:bookmarkStart w:id="8" w:name="_Toc10809414"/>
       <w:r>
         <w:rPr>
           <w:lang w:val="en-US"/>
         </w:rPr>
         <w:t>Test Specifications</w:t>
       </w:r>
-      <w:bookmarkEnd w:id="9"/>
+      <w:bookmarkEnd w:id="8"/>
     </w:p>
     <w:tbl>
       <w:tblPr>
@@ -3524,11 +3645,12 @@
           <w:lang w:val="en-US"/>
         </w:rPr>
       </w:pPr>
-      <w:bookmarkStart w:id="10" w:name="_Toc10809415"/>
-      <w:r>
-        <w:rPr>
-          <w:lang w:val="en-US"/>
-        </w:rPr>
+      <w:bookmarkStart w:id="9" w:name="_Toc10809415"/>
+      <w:r>
+        <w:rPr>
+          <w:lang w:val="en-US"/>
+        </w:rPr>
+        <w:lastRenderedPageBreak/>
         <w:t>Results</w:t>
       </w:r>
       <w:r>
@@ -3537,7 +3659,7 @@
         </w:rPr>
         <w:t xml:space="preserve"> + Discussion</w:t>
       </w:r>
-      <w:bookmarkEnd w:id="10"/>
+      <w:bookmarkEnd w:id="9"/>
     </w:p>
     <w:p>
       <w:pPr>
@@ -3563,7 +3685,7 @@
             <wp:cNvGraphicFramePr/>
             <a:graphic xmlns:a="http://schemas.openxmlformats.org/drawingml/2006/main">
               <a:graphicData uri="http://schemas.openxmlformats.org/drawingml/2006/chart">
-                <c:chart xmlns:c="http://schemas.openxmlformats.org/drawingml/2006/chart" xmlns:r="http://schemas.openxmlformats.org/officeDocument/2006/relationships" r:id="rId9"/>
+                <c:chart xmlns:c="http://schemas.openxmlformats.org/drawingml/2006/chart" xmlns:r="http://schemas.openxmlformats.org/officeDocument/2006/relationships" r:id="rId10"/>
               </a:graphicData>
             </a:graphic>
           </wp:inline>
@@ -3589,7 +3711,7 @@
           <w:i/>
           <w:lang w:val="en-US"/>
         </w:rPr>
-        <w:t>2</w:t>
+        <w:t>3</w:t>
       </w:r>
       <w:r>
         <w:rPr>
@@ -3622,7 +3744,6 @@
         <w:rPr>
           <w:lang w:val="en-US"/>
         </w:rPr>
-        <w:lastRenderedPageBreak/>
         <w:t xml:space="preserve">Interestingly, the response time of the system continues to increase as a timer delay is added to the system. </w:t>
       </w:r>
       <w:r>
@@ -4037,6 +4158,7 @@
         <w:rPr>
           <w:noProof/>
         </w:rPr>
+        <w:lastRenderedPageBreak/>
         <w:drawing>
           <wp:inline distT="0" distB="0" distL="0" distR="0" wp14:anchorId="3444E97C" wp14:editId="52BE0114">
             <wp:extent cx="5731510" cy="3260785"/>
@@ -4051,7 +4173,7 @@
             <wp:cNvGraphicFramePr/>
             <a:graphic xmlns:a="http://schemas.openxmlformats.org/drawingml/2006/main">
               <a:graphicData uri="http://schemas.openxmlformats.org/drawingml/2006/chart">
-                <c:chart xmlns:c="http://schemas.openxmlformats.org/drawingml/2006/chart" xmlns:r="http://schemas.openxmlformats.org/officeDocument/2006/relationships" r:id="rId10"/>
+                <c:chart xmlns:c="http://schemas.openxmlformats.org/drawingml/2006/chart" xmlns:r="http://schemas.openxmlformats.org/officeDocument/2006/relationships" r:id="rId11"/>
               </a:graphicData>
             </a:graphic>
           </wp:inline>
@@ -4077,7 +4199,7 @@
           <w:i/>
           <w:lang w:val="en-US"/>
         </w:rPr>
-        <w:t>3</w:t>
+        <w:t>4</w:t>
       </w:r>
       <w:r>
         <w:rPr>
@@ -4528,14 +4650,15 @@
           <w:lang w:val="en-US"/>
         </w:rPr>
       </w:pPr>
-      <w:bookmarkStart w:id="11" w:name="_Toc10809416"/>
-      <w:r>
-        <w:rPr>
-          <w:lang w:val="en-US"/>
-        </w:rPr>
+      <w:bookmarkStart w:id="10" w:name="_Toc10809416"/>
+      <w:r>
+        <w:rPr>
+          <w:lang w:val="en-US"/>
+        </w:rPr>
+        <w:lastRenderedPageBreak/>
         <w:t>Appendix of Figures</w:t>
       </w:r>
-      <w:bookmarkEnd w:id="11"/>
+      <w:bookmarkEnd w:id="10"/>
     </w:p>
     <w:p>
       <w:pPr>
@@ -4552,91 +4675,6 @@
             <wp:extent cx="5731510" cy="2981325"/>
             <wp:effectExtent l="0" t="0" r="2540" b="9525"/>
             <wp:docPr id="5" name="Picture 5"/>
-            <wp:cNvGraphicFramePr>
-              <a:graphicFrameLocks xmlns:a="http://schemas.openxmlformats.org/drawingml/2006/main" noChangeAspect="1"/>
-            </wp:cNvGraphicFramePr>
-            <a:graphic xmlns:a="http://schemas.openxmlformats.org/drawingml/2006/main">
-              <a:graphicData uri="http://schemas.openxmlformats.org/drawingml/2006/picture">
-                <pic:pic xmlns:pic="http://schemas.openxmlformats.org/drawingml/2006/picture">
-                  <pic:nvPicPr>
-                    <pic:cNvPr id="1" name=""/>
-                    <pic:cNvPicPr/>
-                  </pic:nvPicPr>
-                  <pic:blipFill>
-                    <a:blip r:embed="rId11"/>
-                    <a:stretch>
-                      <a:fillRect/>
-                    </a:stretch>
-                  </pic:blipFill>
-                  <pic:spPr>
-                    <a:xfrm>
-                      <a:off x="0" y="0"/>
-                      <a:ext cx="5731510" cy="2981325"/>
-                    </a:xfrm>
-                    <a:prstGeom prst="rect">
-                      <a:avLst/>
-                    </a:prstGeom>
-                  </pic:spPr>
-                </pic:pic>
-              </a:graphicData>
-            </a:graphic>
-          </wp:inline>
-        </w:drawing>
-      </w:r>
-    </w:p>
-    <w:p>
-      <w:pPr>
-        <w:rPr>
-          <w:i/>
-          <w:lang w:val="en-US"/>
-        </w:rPr>
-      </w:pPr>
-      <w:r>
-        <w:rPr>
-          <w:i/>
-          <w:lang w:val="en-US"/>
-        </w:rPr>
-        <w:t xml:space="preserve">Figure </w:t>
-      </w:r>
-      <w:r>
-        <w:rPr>
-          <w:i/>
-          <w:lang w:val="en-US"/>
-        </w:rPr>
-        <w:t>4</w:t>
-      </w:r>
-      <w:r>
-        <w:rPr>
-          <w:i/>
-          <w:lang w:val="en-US"/>
-        </w:rPr>
-        <w:t xml:space="preserve">: </w:t>
-      </w:r>
-      <w:r>
-        <w:rPr>
-          <w:i/>
-          <w:lang w:val="en-US"/>
-        </w:rPr>
-        <w:t>Scenario 1 run with initial commands</w:t>
-      </w:r>
-    </w:p>
-    <w:p>
-      <w:pPr>
-        <w:rPr>
-          <w:i/>
-          <w:lang w:val="en-US"/>
-        </w:rPr>
-      </w:pPr>
-      <w:r>
-        <w:rPr>
-          <w:noProof/>
-        </w:rPr>
-        <w:lastRenderedPageBreak/>
-        <w:drawing>
-          <wp:inline distT="0" distB="0" distL="0" distR="0" wp14:anchorId="186ABCB0" wp14:editId="67405395">
-            <wp:extent cx="5731510" cy="3159760"/>
-            <wp:effectExtent l="0" t="0" r="2540" b="2540"/>
-            <wp:docPr id="1" name="Picture 1"/>
             <wp:cNvGraphicFramePr>
               <a:graphicFrameLocks xmlns:a="http://schemas.openxmlformats.org/drawingml/2006/main" noChangeAspect="1"/>
             </wp:cNvGraphicFramePr>
@@ -4656,7 +4694,7 @@
                   <pic:spPr>
                     <a:xfrm>
                       <a:off x="0" y="0"/>
-                      <a:ext cx="5731510" cy="3159760"/>
+                      <a:ext cx="5731510" cy="2981325"/>
                     </a:xfrm>
                     <a:prstGeom prst="rect">
                       <a:avLst/>
@@ -4668,57 +4706,59 @@
           </wp:inline>
         </w:drawing>
       </w:r>
-      <w:r>
-        <w:rPr>
-          <w:i/>
-          <w:lang w:val="en-US"/>
-        </w:rPr>
-        <w:t>F</w:t>
-      </w:r>
-      <w:r>
-        <w:rPr>
-          <w:i/>
-          <w:lang w:val="en-US"/>
-        </w:rPr>
-        <w:t xml:space="preserve">igure </w:t>
-      </w:r>
-      <w:r>
-        <w:rPr>
-          <w:i/>
-          <w:lang w:val="en-US"/>
-        </w:rPr>
-        <w:t>5</w:t>
-      </w:r>
-      <w:r>
-        <w:rPr>
-          <w:i/>
-          <w:lang w:val="en-US"/>
-        </w:rPr>
-        <w:t>: Scenario 2 run with initial comman</w:t>
-      </w:r>
-      <w:r>
-        <w:rPr>
-          <w:i/>
-          <w:lang w:val="en-US"/>
-        </w:rPr>
-        <w:t>ds</w:t>
-      </w:r>
     </w:p>
     <w:p>
       <w:pPr>
         <w:rPr>
+          <w:i/>
           <w:lang w:val="en-US"/>
         </w:rPr>
       </w:pPr>
       <w:r>
         <w:rPr>
+          <w:i/>
+          <w:lang w:val="en-US"/>
+        </w:rPr>
+        <w:t xml:space="preserve">Figure </w:t>
+      </w:r>
+      <w:r>
+        <w:rPr>
+          <w:i/>
+          <w:lang w:val="en-US"/>
+        </w:rPr>
+        <w:t>5</w:t>
+      </w:r>
+      <w:r>
+        <w:rPr>
+          <w:i/>
+          <w:lang w:val="en-US"/>
+        </w:rPr>
+        <w:t xml:space="preserve">: </w:t>
+      </w:r>
+      <w:r>
+        <w:rPr>
+          <w:i/>
+          <w:lang w:val="en-US"/>
+        </w:rPr>
+        <w:t>Scenario 1 run with initial commands</w:t>
+      </w:r>
+    </w:p>
+    <w:p>
+      <w:pPr>
+        <w:rPr>
+          <w:i/>
+          <w:lang w:val="en-US"/>
+        </w:rPr>
+      </w:pPr>
+      <w:r>
+        <w:rPr>
           <w:noProof/>
         </w:rPr>
         <w:drawing>
-          <wp:inline distT="0" distB="0" distL="0" distR="0" wp14:anchorId="39269AB4" wp14:editId="72E0093C">
-            <wp:extent cx="5731510" cy="3164840"/>
-            <wp:effectExtent l="0" t="0" r="2540" b="0"/>
-            <wp:docPr id="7" name="Picture 7"/>
+          <wp:inline distT="0" distB="0" distL="0" distR="0" wp14:anchorId="186ABCB0" wp14:editId="67405395">
+            <wp:extent cx="5731510" cy="3159760"/>
+            <wp:effectExtent l="0" t="0" r="2540" b="2540"/>
+            <wp:docPr id="1" name="Picture 1"/>
             <wp:cNvGraphicFramePr>
               <a:graphicFrameLocks xmlns:a="http://schemas.openxmlformats.org/drawingml/2006/main" noChangeAspect="1"/>
             </wp:cNvGraphicFramePr>
@@ -4738,7 +4778,7 @@
                   <pic:spPr>
                     <a:xfrm>
                       <a:off x="0" y="0"/>
-                      <a:ext cx="5731510" cy="3164840"/>
+                      <a:ext cx="5731510" cy="3159760"/>
                     </a:xfrm>
                     <a:prstGeom prst="rect">
                       <a:avLst/>
@@ -4750,46 +4790,45 @@
           </wp:inline>
         </w:drawing>
       </w:r>
+      <w:r>
+        <w:rPr>
+          <w:i/>
+          <w:lang w:val="en-US"/>
+        </w:rPr>
+        <w:t>F</w:t>
+      </w:r>
+      <w:r>
+        <w:rPr>
+          <w:i/>
+          <w:lang w:val="en-US"/>
+        </w:rPr>
+        <w:t xml:space="preserve">igure </w:t>
+      </w:r>
+      <w:r>
+        <w:rPr>
+          <w:i/>
+          <w:lang w:val="en-US"/>
+        </w:rPr>
+        <w:t>6</w:t>
+      </w:r>
+      <w:r>
+        <w:rPr>
+          <w:i/>
+          <w:lang w:val="en-US"/>
+        </w:rPr>
+        <w:t>: Scenario 2 run with initial comman</w:t>
+      </w:r>
+      <w:r>
+        <w:rPr>
+          <w:i/>
+          <w:lang w:val="en-US"/>
+        </w:rPr>
+        <w:t>ds</w:t>
+      </w:r>
     </w:p>
     <w:p>
       <w:pPr>
         <w:rPr>
-          <w:i/>
-          <w:lang w:val="en-US"/>
-        </w:rPr>
-      </w:pPr>
-      <w:r>
-        <w:rPr>
-          <w:i/>
-          <w:lang w:val="en-US"/>
-        </w:rPr>
-        <w:t xml:space="preserve">Figure </w:t>
-      </w:r>
-      <w:r>
-        <w:rPr>
-          <w:i/>
-          <w:lang w:val="en-US"/>
-        </w:rPr>
-        <w:t>6</w:t>
-      </w:r>
-      <w:r>
-        <w:rPr>
-          <w:i/>
-          <w:lang w:val="en-US"/>
-        </w:rPr>
-        <w:t>: Scenario 1 run with 20% CPU</w:t>
-      </w:r>
-      <w:r>
-        <w:rPr>
-          <w:i/>
-          <w:lang w:val="en-US"/>
-        </w:rPr>
-        <w:t xml:space="preserve"> on Web</w:t>
-      </w:r>
-    </w:p>
-    <w:p>
-      <w:pPr>
-        <w:rPr>
           <w:lang w:val="en-US"/>
         </w:rPr>
       </w:pPr>
@@ -4799,10 +4838,10 @@
         </w:rPr>
         <w:lastRenderedPageBreak/>
         <w:drawing>
-          <wp:inline distT="0" distB="0" distL="0" distR="0" wp14:anchorId="77090FD0" wp14:editId="31B08E0F">
-            <wp:extent cx="5731510" cy="3154045"/>
-            <wp:effectExtent l="0" t="0" r="2540" b="8255"/>
-            <wp:docPr id="8" name="Picture 8"/>
+          <wp:inline distT="0" distB="0" distL="0" distR="0" wp14:anchorId="39269AB4" wp14:editId="72E0093C">
+            <wp:extent cx="5731510" cy="3164840"/>
+            <wp:effectExtent l="0" t="0" r="2540" b="0"/>
+            <wp:docPr id="7" name="Picture 7"/>
             <wp:cNvGraphicFramePr>
               <a:graphicFrameLocks xmlns:a="http://schemas.openxmlformats.org/drawingml/2006/main" noChangeAspect="1"/>
             </wp:cNvGraphicFramePr>
@@ -4822,7 +4861,7 @@
                   <pic:spPr>
                     <a:xfrm>
                       <a:off x="0" y="0"/>
-                      <a:ext cx="5731510" cy="3154045"/>
+                      <a:ext cx="5731510" cy="3164840"/>
                     </a:xfrm>
                     <a:prstGeom prst="rect">
                       <a:avLst/>
@@ -4861,7 +4900,7 @@
           <w:i/>
           <w:lang w:val="en-US"/>
         </w:rPr>
-        <w:t>: Scenario 2 run with 20% CPU</w:t>
+        <w:t>: Scenario 1 run with 20% CPU</w:t>
       </w:r>
       <w:r>
         <w:rPr>
@@ -4882,10 +4921,10 @@
           <w:noProof/>
         </w:rPr>
         <w:drawing>
-          <wp:inline distT="0" distB="0" distL="0" distR="0" wp14:anchorId="7338F858" wp14:editId="7F68FEC5">
-            <wp:extent cx="5731510" cy="3165475"/>
-            <wp:effectExtent l="0" t="0" r="2540" b="0"/>
-            <wp:docPr id="9" name="Picture 9"/>
+          <wp:inline distT="0" distB="0" distL="0" distR="0" wp14:anchorId="77090FD0" wp14:editId="31B08E0F">
+            <wp:extent cx="5731510" cy="3154045"/>
+            <wp:effectExtent l="0" t="0" r="2540" b="8255"/>
+            <wp:docPr id="8" name="Picture 8"/>
             <wp:cNvGraphicFramePr>
               <a:graphicFrameLocks xmlns:a="http://schemas.openxmlformats.org/drawingml/2006/main" noChangeAspect="1"/>
             </wp:cNvGraphicFramePr>
@@ -4905,7 +4944,7 @@
                   <pic:spPr>
                     <a:xfrm>
                       <a:off x="0" y="0"/>
-                      <a:ext cx="5731510" cy="3165475"/>
+                      <a:ext cx="5731510" cy="3154045"/>
                     </a:xfrm>
                     <a:prstGeom prst="rect">
                       <a:avLst/>
@@ -4917,38 +4956,46 @@
           </wp:inline>
         </w:drawing>
       </w:r>
-      <w:r>
-        <w:rPr>
-          <w:i/>
-          <w:lang w:val="en-US"/>
-        </w:rPr>
-        <w:t xml:space="preserve">Figure </w:t>
-      </w:r>
-      <w:r>
-        <w:rPr>
-          <w:i/>
-          <w:lang w:val="en-US"/>
-        </w:rPr>
-        <w:t>8</w:t>
-      </w:r>
-      <w:r>
-        <w:rPr>
-          <w:i/>
-          <w:lang w:val="en-US"/>
-        </w:rPr>
-        <w:t>: Scenario 1 run with 50% CPU</w:t>
-      </w:r>
-      <w:r>
-        <w:rPr>
-          <w:i/>
-          <w:lang w:val="en-US"/>
-        </w:rPr>
-        <w:t xml:space="preserve"> on Web</w:t>
-      </w:r>
     </w:p>
     <w:p>
       <w:pPr>
         <w:rPr>
+          <w:i/>
+          <w:lang w:val="en-US"/>
+        </w:rPr>
+      </w:pPr>
+      <w:r>
+        <w:rPr>
+          <w:i/>
+          <w:lang w:val="en-US"/>
+        </w:rPr>
+        <w:t xml:space="preserve">Figure </w:t>
+      </w:r>
+      <w:r>
+        <w:rPr>
+          <w:i/>
+          <w:lang w:val="en-US"/>
+        </w:rPr>
+        <w:t>8</w:t>
+      </w:r>
+      <w:r>
+        <w:rPr>
+          <w:i/>
+          <w:lang w:val="en-US"/>
+        </w:rPr>
+        <w:t>: Scenario 2 run with 20% CPU</w:t>
+      </w:r>
+      <w:r>
+        <w:rPr>
+          <w:i/>
+          <w:lang w:val="en-US"/>
+        </w:rPr>
+        <w:t xml:space="preserve"> on Web</w:t>
+      </w:r>
+    </w:p>
+    <w:p>
+      <w:pPr>
+        <w:rPr>
           <w:lang w:val="en-US"/>
         </w:rPr>
       </w:pPr>
@@ -4958,10 +5005,10 @@
         </w:rPr>
         <w:lastRenderedPageBreak/>
         <w:drawing>
-          <wp:inline distT="0" distB="0" distL="0" distR="0" wp14:anchorId="319C8535" wp14:editId="5EFAC264">
-            <wp:extent cx="5731510" cy="3156585"/>
-            <wp:effectExtent l="0" t="0" r="2540" b="5715"/>
-            <wp:docPr id="10" name="Picture 10"/>
+          <wp:inline distT="0" distB="0" distL="0" distR="0" wp14:anchorId="7338F858" wp14:editId="7F68FEC5">
+            <wp:extent cx="5731510" cy="3165475"/>
+            <wp:effectExtent l="0" t="0" r="2540" b="0"/>
+            <wp:docPr id="9" name="Picture 9"/>
             <wp:cNvGraphicFramePr>
               <a:graphicFrameLocks xmlns:a="http://schemas.openxmlformats.org/drawingml/2006/main" noChangeAspect="1"/>
             </wp:cNvGraphicFramePr>
@@ -4981,7 +5028,7 @@
                   <pic:spPr>
                     <a:xfrm>
                       <a:off x="0" y="0"/>
-                      <a:ext cx="5731510" cy="3156585"/>
+                      <a:ext cx="5731510" cy="3165475"/>
                     </a:xfrm>
                     <a:prstGeom prst="rect">
                       <a:avLst/>
@@ -5005,14 +5052,14 @@
           <w:i/>
           <w:lang w:val="en-US"/>
         </w:rPr>
-        <w:t>9</w:t>
+        <w:t>9:</w:t>
       </w:r>
       <w:r>
         <w:rPr>
           <w:i/>
           <w:lang w:val="en-US"/>
         </w:rPr>
-        <w:t>: Scenario 2 run with 50% CPU</w:t>
+        <w:t xml:space="preserve"> Scenario 1 run with 50% CPU</w:t>
       </w:r>
       <w:r>
         <w:rPr>
@@ -5033,10 +5080,10 @@
           <w:noProof/>
         </w:rPr>
         <w:drawing>
-          <wp:inline distT="0" distB="0" distL="0" distR="0" wp14:anchorId="629805AD" wp14:editId="742C795F">
-            <wp:extent cx="5731510" cy="3128010"/>
-            <wp:effectExtent l="0" t="0" r="2540" b="0"/>
-            <wp:docPr id="11" name="Picture 11"/>
+          <wp:inline distT="0" distB="0" distL="0" distR="0" wp14:anchorId="319C8535" wp14:editId="5EFAC264">
+            <wp:extent cx="5731510" cy="3156585"/>
+            <wp:effectExtent l="0" t="0" r="2540" b="5715"/>
+            <wp:docPr id="10" name="Picture 10"/>
             <wp:cNvGraphicFramePr>
               <a:graphicFrameLocks xmlns:a="http://schemas.openxmlformats.org/drawingml/2006/main" noChangeAspect="1"/>
             </wp:cNvGraphicFramePr>
@@ -5056,7 +5103,7 @@
                   <pic:spPr>
                     <a:xfrm>
                       <a:off x="0" y="0"/>
-                      <a:ext cx="5731510" cy="3128010"/>
+                      <a:ext cx="5731510" cy="3156585"/>
                     </a:xfrm>
                     <a:prstGeom prst="rect">
                       <a:avLst/>
@@ -5087,35 +5134,14 @@
           <w:i/>
           <w:lang w:val="en-US"/>
         </w:rPr>
-        <w:t xml:space="preserve">: Scenario 1 run with </w:t>
+        <w:t>: Scenario 2 run with 50% CPU</w:t>
       </w:r>
       <w:r>
         <w:rPr>
           <w:i/>
           <w:lang w:val="en-US"/>
         </w:rPr>
-        <w:t>5</w:t>
-      </w:r>
-      <w:r>
-        <w:rPr>
-          <w:i/>
-          <w:lang w:val="en-US"/>
-        </w:rPr>
-        <w:t xml:space="preserve">0% CPU and </w:t>
-      </w:r>
-      <w:r>
-        <w:rPr>
-          <w:i/>
-          <w:lang w:val="en-US"/>
-        </w:rPr>
-        <w:t>300m</w:t>
-      </w:r>
-      <w:r>
-        <w:rPr>
-          <w:i/>
-          <w:lang w:val="en-US"/>
-        </w:rPr>
-        <w:t>s delay time</w:t>
+        <w:t xml:space="preserve"> on Web</w:t>
       </w:r>
     </w:p>
     <w:p>
@@ -5130,10 +5156,10 @@
         </w:rPr>
         <w:lastRenderedPageBreak/>
         <w:drawing>
-          <wp:inline distT="0" distB="0" distL="0" distR="0" wp14:anchorId="7112A76B" wp14:editId="78D4A8FE">
-            <wp:extent cx="5731510" cy="3151505"/>
+          <wp:inline distT="0" distB="0" distL="0" distR="0" wp14:anchorId="629805AD" wp14:editId="742C795F">
+            <wp:extent cx="5731510" cy="3128010"/>
             <wp:effectExtent l="0" t="0" r="2540" b="0"/>
-            <wp:docPr id="12" name="Picture 12"/>
+            <wp:docPr id="11" name="Picture 11"/>
             <wp:cNvGraphicFramePr>
               <a:graphicFrameLocks xmlns:a="http://schemas.openxmlformats.org/drawingml/2006/main" noChangeAspect="1"/>
             </wp:cNvGraphicFramePr>
@@ -5153,7 +5179,7 @@
                   <pic:spPr>
                     <a:xfrm>
                       <a:off x="0" y="0"/>
-                      <a:ext cx="5731510" cy="3151505"/>
+                      <a:ext cx="5731510" cy="3128010"/>
                     </a:xfrm>
                     <a:prstGeom prst="rect">
                       <a:avLst/>
@@ -5177,56 +5203,42 @@
           <w:i/>
           <w:lang w:val="en-US"/>
         </w:rPr>
-        <w:t>11</w:t>
+        <w:t>1</w:t>
       </w:r>
       <w:r>
         <w:rPr>
           <w:i/>
           <w:lang w:val="en-US"/>
         </w:rPr>
-        <w:t xml:space="preserve">: Scenario </w:t>
+        <w:t>1</w:t>
       </w:r>
       <w:r>
         <w:rPr>
           <w:i/>
           <w:lang w:val="en-US"/>
         </w:rPr>
-        <w:t>2</w:t>
+        <w:t xml:space="preserve">: Scenario 1 run with </w:t>
       </w:r>
       <w:r>
         <w:rPr>
           <w:i/>
           <w:lang w:val="en-US"/>
         </w:rPr>
-        <w:t xml:space="preserve"> run with </w:t>
+        <w:t>5</w:t>
       </w:r>
       <w:r>
         <w:rPr>
           <w:i/>
           <w:lang w:val="en-US"/>
         </w:rPr>
-        <w:t>5</w:t>
+        <w:t xml:space="preserve">0% CPU and </w:t>
       </w:r>
       <w:r>
         <w:rPr>
           <w:i/>
           <w:lang w:val="en-US"/>
         </w:rPr>
-        <w:t xml:space="preserve">0% CPU and </w:t>
-      </w:r>
-      <w:r>
-        <w:rPr>
-          <w:i/>
-          <w:lang w:val="en-US"/>
-        </w:rPr>
-        <w:t>300</w:t>
-      </w:r>
-      <w:r>
-        <w:rPr>
-          <w:i/>
-          <w:lang w:val="en-US"/>
-        </w:rPr>
-        <w:t>m</w:t>
+        <w:t>300m</w:t>
       </w:r>
       <w:r>
         <w:rPr>
@@ -5247,10 +5259,10 @@
           <w:noProof/>
         </w:rPr>
         <w:drawing>
-          <wp:inline distT="0" distB="0" distL="0" distR="0" wp14:anchorId="5947F7E2" wp14:editId="76F721F9">
-            <wp:extent cx="5731510" cy="3129280"/>
+          <wp:inline distT="0" distB="0" distL="0" distR="0" wp14:anchorId="7112A76B" wp14:editId="78D4A8FE">
+            <wp:extent cx="5731510" cy="3151505"/>
             <wp:effectExtent l="0" t="0" r="2540" b="0"/>
-            <wp:docPr id="13" name="Picture 13"/>
+            <wp:docPr id="12" name="Picture 12"/>
             <wp:cNvGraphicFramePr>
               <a:graphicFrameLocks xmlns:a="http://schemas.openxmlformats.org/drawingml/2006/main" noChangeAspect="1"/>
             </wp:cNvGraphicFramePr>
@@ -5270,7 +5282,7 @@
                   <pic:spPr>
                     <a:xfrm>
                       <a:off x="0" y="0"/>
-                      <a:ext cx="5731510" cy="3129280"/>
+                      <a:ext cx="5731510" cy="3151505"/>
                     </a:xfrm>
                     <a:prstGeom prst="rect">
                       <a:avLst/>
@@ -5294,20 +5306,41 @@
           <w:i/>
           <w:lang w:val="en-US"/>
         </w:rPr>
-        <w:t>9</w:t>
+        <w:t>1</w:t>
       </w:r>
       <w:r>
         <w:rPr>
           <w:i/>
           <w:lang w:val="en-US"/>
         </w:rPr>
-        <w:t xml:space="preserve">: Scenario 1 run with </w:t>
+        <w:t>2</w:t>
       </w:r>
       <w:r>
         <w:rPr>
           <w:i/>
           <w:lang w:val="en-US"/>
         </w:rPr>
+        <w:t xml:space="preserve">: Scenario </w:t>
+      </w:r>
+      <w:r>
+        <w:rPr>
+          <w:i/>
+          <w:lang w:val="en-US"/>
+        </w:rPr>
+        <w:t>2</w:t>
+      </w:r>
+      <w:r>
+        <w:rPr>
+          <w:i/>
+          <w:lang w:val="en-US"/>
+        </w:rPr>
+        <w:t xml:space="preserve"> run with </w:t>
+      </w:r>
+      <w:r>
+        <w:rPr>
+          <w:i/>
+          <w:lang w:val="en-US"/>
+        </w:rPr>
         <w:t>5</w:t>
       </w:r>
       <w:r>
@@ -5315,14 +5348,21 @@
           <w:i/>
           <w:lang w:val="en-US"/>
         </w:rPr>
-        <w:t xml:space="preserve">0% CPU’s and </w:t>
+        <w:t xml:space="preserve">0% CPU and </w:t>
       </w:r>
       <w:r>
         <w:rPr>
           <w:i/>
           <w:lang w:val="en-US"/>
         </w:rPr>
-        <w:t>1</w:t>
+        <w:t>300</w:t>
+      </w:r>
+      <w:r>
+        <w:rPr>
+          <w:i/>
+          <w:lang w:val="en-US"/>
+        </w:rPr>
+        <w:t>m</w:t>
       </w:r>
       <w:r>
         <w:rPr>
@@ -5344,10 +5384,10 @@
         </w:rPr>
         <w:lastRenderedPageBreak/>
         <w:drawing>
-          <wp:inline distT="0" distB="0" distL="0" distR="0" wp14:anchorId="1BC1628F" wp14:editId="77A1F481">
-            <wp:extent cx="5731510" cy="3164840"/>
+          <wp:inline distT="0" distB="0" distL="0" distR="0" wp14:anchorId="5947F7E2" wp14:editId="76F721F9">
+            <wp:extent cx="5731510" cy="3129280"/>
             <wp:effectExtent l="0" t="0" r="2540" b="0"/>
-            <wp:docPr id="14" name="Picture 14"/>
+            <wp:docPr id="13" name="Picture 13"/>
             <wp:cNvGraphicFramePr>
               <a:graphicFrameLocks xmlns:a="http://schemas.openxmlformats.org/drawingml/2006/main" noChangeAspect="1"/>
             </wp:cNvGraphicFramePr>
@@ -5367,6 +5407,102 @@
                   <pic:spPr>
                     <a:xfrm>
                       <a:off x="0" y="0"/>
+                      <a:ext cx="5731510" cy="3129280"/>
+                    </a:xfrm>
+                    <a:prstGeom prst="rect">
+                      <a:avLst/>
+                    </a:prstGeom>
+                  </pic:spPr>
+                </pic:pic>
+              </a:graphicData>
+            </a:graphic>
+          </wp:inline>
+        </w:drawing>
+      </w:r>
+      <w:r>
+        <w:rPr>
+          <w:i/>
+          <w:lang w:val="en-US"/>
+        </w:rPr>
+        <w:t xml:space="preserve">Figure </w:t>
+      </w:r>
+      <w:r>
+        <w:rPr>
+          <w:i/>
+          <w:lang w:val="en-US"/>
+        </w:rPr>
+        <w:t>13</w:t>
+      </w:r>
+      <w:r>
+        <w:rPr>
+          <w:i/>
+          <w:lang w:val="en-US"/>
+        </w:rPr>
+        <w:t xml:space="preserve">: Scenario 1 run with </w:t>
+      </w:r>
+      <w:r>
+        <w:rPr>
+          <w:i/>
+          <w:lang w:val="en-US"/>
+        </w:rPr>
+        <w:t>5</w:t>
+      </w:r>
+      <w:r>
+        <w:rPr>
+          <w:i/>
+          <w:lang w:val="en-US"/>
+        </w:rPr>
+        <w:t xml:space="preserve">0% CPU’s and </w:t>
+      </w:r>
+      <w:r>
+        <w:rPr>
+          <w:i/>
+          <w:lang w:val="en-US"/>
+        </w:rPr>
+        <w:t>1</w:t>
+      </w:r>
+      <w:r>
+        <w:rPr>
+          <w:i/>
+          <w:lang w:val="en-US"/>
+        </w:rPr>
+        <w:t>s delay time</w:t>
+      </w:r>
+    </w:p>
+    <w:p>
+      <w:pPr>
+        <w:rPr>
+          <w:lang w:val="en-US"/>
+        </w:rPr>
+      </w:pPr>
+      <w:r>
+        <w:rPr>
+          <w:noProof/>
+        </w:rPr>
+        <w:drawing>
+          <wp:inline distT="0" distB="0" distL="0" distR="0" wp14:anchorId="1BC1628F" wp14:editId="77A1F481">
+            <wp:extent cx="5731510" cy="3164840"/>
+            <wp:effectExtent l="0" t="0" r="2540" b="0"/>
+            <wp:docPr id="14" name="Picture 14"/>
+            <wp:cNvGraphicFramePr>
+              <a:graphicFrameLocks xmlns:a="http://schemas.openxmlformats.org/drawingml/2006/main" noChangeAspect="1"/>
+            </wp:cNvGraphicFramePr>
+            <a:graphic xmlns:a="http://schemas.openxmlformats.org/drawingml/2006/main">
+              <a:graphicData uri="http://schemas.openxmlformats.org/drawingml/2006/picture">
+                <pic:pic xmlns:pic="http://schemas.openxmlformats.org/drawingml/2006/picture">
+                  <pic:nvPicPr>
+                    <pic:cNvPr id="1" name=""/>
+                    <pic:cNvPicPr/>
+                  </pic:nvPicPr>
+                  <pic:blipFill>
+                    <a:blip r:embed="rId21"/>
+                    <a:stretch>
+                      <a:fillRect/>
+                    </a:stretch>
+                  </pic:blipFill>
+                  <pic:spPr>
+                    <a:xfrm>
+                      <a:off x="0" y="0"/>
                       <a:ext cx="5731510" cy="3164840"/>
                     </a:xfrm>
                     <a:prstGeom prst="rect">
@@ -5391,8 +5527,17 @@
           <w:i/>
           <w:lang w:val="en-US"/>
         </w:rPr>
-        <w:t>10</w:t>
-      </w:r>
+        <w:t>1</w:t>
+      </w:r>
+      <w:r>
+        <w:rPr>
+          <w:i/>
+          <w:lang w:val="en-US"/>
+        </w:rPr>
+        <w:t>4</w:t>
+      </w:r>
+      <w:bookmarkStart w:id="11" w:name="_GoBack"/>
+      <w:bookmarkEnd w:id="11"/>
       <w:r>
         <w:rPr>
           <w:i/>
@@ -5452,7 +5597,7 @@
       </w:pPr>
     </w:p>
     <w:sectPr>
-      <w:headerReference w:type="default" r:id="rId21"/>
+      <w:headerReference w:type="default" r:id="rId22"/>
       <w:pgSz w:w="11906" w:h="16838"/>
       <w:pgMar w:top="1440" w:right="1440" w:bottom="1440" w:left="1440" w:header="708" w:footer="708" w:gutter="0"/>
       <w:cols w:space="708"/>
@@ -8638,7 +8783,7 @@
 </file>
 
 <file path=customXml/itemProps1.xml><?xml version="1.0" encoding="utf-8"?>
-<ds:datastoreItem xmlns:ds="http://schemas.openxmlformats.org/officeDocument/2006/customXml" ds:itemID="{5FFC604A-8CBB-40D4-A7B6-5C2A35D53CF0}">
+<ds:datastoreItem xmlns:ds="http://schemas.openxmlformats.org/officeDocument/2006/customXml" ds:itemID="{803D5438-E65D-40E3-98A3-BB3AA5686AF7}">
   <ds:schemaRefs>
     <ds:schemaRef ds:uri="http://schemas.openxmlformats.org/officeDocument/2006/bibliography"/>
   </ds:schemaRefs>

</xml_diff>